<commit_message>
doc: Requirements - Student 02
</commit_message>
<xml_diff>
--- a/reports/Student #2/02 - Requirements - Student #2.docx
+++ b/reports/Student #2/02 - Requirements - Student #2.docx
@@ -1248,7 +1248,13 @@
         </w:sdtPr>
         <w:sdtContent>
           <w:r>
-            <w:t xml:space="preserve">    </w:t>
+            <w:t xml:space="preserve"> </w:t>
+          </w:r>
+          <w:r>
+            <w:t>x</w:t>
+          </w:r>
+          <w:r>
+            <w:t xml:space="preserve">   </w:t>
           </w:r>
         </w:sdtContent>
       </w:sdt>
@@ -1497,7 +1503,13 @@
         </w:sdtPr>
         <w:sdtContent>
           <w:r>
-            <w:t xml:space="preserve">    </w:t>
+            <w:t xml:space="preserve">  </w:t>
+          </w:r>
+          <w:r>
+            <w:t>x</w:t>
+          </w:r>
+          <w:r>
+            <w:t xml:space="preserve">  </w:t>
           </w:r>
         </w:sdtContent>
       </w:sdt>
@@ -1713,7 +1725,13 @@
         </w:sdtPr>
         <w:sdtContent>
           <w:r>
-            <w:t xml:space="preserve">    </w:t>
+            <w:t xml:space="preserve">  </w:t>
+          </w:r>
+          <w:r>
+            <w:t>x</w:t>
+          </w:r>
+          <w:r>
+            <w:t xml:space="preserve">  </w:t>
           </w:r>
         </w:sdtContent>
       </w:sdt>
@@ -1930,7 +1948,13 @@
         </w:sdtPr>
         <w:sdtContent>
           <w:r>
-            <w:t xml:space="preserve">    </w:t>
+            <w:t xml:space="preserve">  </w:t>
+          </w:r>
+          <w:r>
+            <w:t>x</w:t>
+          </w:r>
+          <w:r>
+            <w:t xml:space="preserve">  </w:t>
           </w:r>
         </w:sdtContent>
       </w:sdt>
@@ -1981,7 +2005,13 @@
         </w:sdtPr>
         <w:sdtContent>
           <w:r>
-            <w:t xml:space="preserve">    </w:t>
+            <w:t xml:space="preserve">  </w:t>
+          </w:r>
+          <w:r>
+            <w:t>x</w:t>
+          </w:r>
+          <w:r>
+            <w:t xml:space="preserve">  </w:t>
           </w:r>
         </w:sdtContent>
       </w:sdt>
@@ -9568,10 +9598,12 @@
     <w:rsid w:val="002C5B10"/>
     <w:rsid w:val="00362E40"/>
     <w:rsid w:val="003936CA"/>
+    <w:rsid w:val="003A17AC"/>
     <w:rsid w:val="004209F9"/>
     <w:rsid w:val="004802A8"/>
     <w:rsid w:val="004A43F4"/>
     <w:rsid w:val="004B23B9"/>
+    <w:rsid w:val="004C1778"/>
     <w:rsid w:val="004D7778"/>
     <w:rsid w:val="0054309A"/>
     <w:rsid w:val="005650B2"/>

</xml_diff>

<commit_message>
feat: add D04 documents
</commit_message>
<xml_diff>
--- a/reports/Student #2/02 - Requirements - Student #2.docx
+++ b/reports/Student #2/02 - Requirements - Student #2.docx
@@ -2270,7 +2270,13 @@
         </w:sdtPr>
         <w:sdtContent>
           <w:r>
-            <w:t xml:space="preserve">    </w:t>
+            <w:t xml:space="preserve">  </w:t>
+          </w:r>
+          <w:r>
+            <w:t>x</w:t>
+          </w:r>
+          <w:r>
+            <w:t xml:space="preserve">  </w:t>
           </w:r>
         </w:sdtContent>
       </w:sdt>
@@ -2407,7 +2413,13 @@
         </w:sdtPr>
         <w:sdtContent>
           <w:r>
-            <w:t xml:space="preserve">    </w:t>
+            <w:t xml:space="preserve">   </w:t>
+          </w:r>
+          <w:r>
+            <w:t>x</w:t>
+          </w:r>
+          <w:r>
+            <w:t xml:space="preserve"> </w:t>
           </w:r>
         </w:sdtContent>
       </w:sdt>
@@ -2530,7 +2542,13 @@
         </w:sdtPr>
         <w:sdtContent>
           <w:r>
-            <w:t xml:space="preserve">    </w:t>
+            <w:t xml:space="preserve">  </w:t>
+          </w:r>
+          <w:r>
+            <w:t>x</w:t>
+          </w:r>
+          <w:r>
+            <w:t xml:space="preserve">  </w:t>
           </w:r>
         </w:sdtContent>
       </w:sdt>
@@ -2618,7 +2636,13 @@
         </w:sdtPr>
         <w:sdtContent>
           <w:r>
-            <w:t xml:space="preserve">    </w:t>
+            <w:t xml:space="preserve">  </w:t>
+          </w:r>
+          <w:r>
+            <w:t>x</w:t>
+          </w:r>
+          <w:r>
+            <w:t xml:space="preserve">  </w:t>
           </w:r>
         </w:sdtContent>
       </w:sdt>
@@ -2735,7 +2759,13 @@
         </w:sdtPr>
         <w:sdtContent>
           <w:r>
-            <w:t xml:space="preserve">    </w:t>
+            <w:t xml:space="preserve">  </w:t>
+          </w:r>
+          <w:r>
+            <w:t>x</w:t>
+          </w:r>
+          <w:r>
+            <w:t xml:space="preserve">  </w:t>
           </w:r>
         </w:sdtContent>
       </w:sdt>
@@ -2789,7 +2819,13 @@
         </w:sdtPr>
         <w:sdtContent>
           <w:r>
-            <w:t xml:space="preserve">    </w:t>
+            <w:t xml:space="preserve">  </w:t>
+          </w:r>
+          <w:r>
+            <w:t>x</w:t>
+          </w:r>
+          <w:r>
+            <w:t xml:space="preserve">  </w:t>
           </w:r>
         </w:sdtContent>
       </w:sdt>
@@ -2825,7 +2861,13 @@
         </w:sdtPr>
         <w:sdtContent>
           <w:r>
-            <w:t xml:space="preserve">    </w:t>
+            <w:t xml:space="preserve">  </w:t>
+          </w:r>
+          <w:r>
+            <w:t>x</w:t>
+          </w:r>
+          <w:r>
+            <w:t xml:space="preserve">  </w:t>
           </w:r>
         </w:sdtContent>
       </w:sdt>
@@ -3406,7 +3448,19 @@
             <w:rPr>
               <w:lang w:val="en-US"/>
             </w:rPr>
-            <w:t xml:space="preserve">    </w:t>
+            <w:t xml:space="preserve">  </w:t>
+          </w:r>
+          <w:r>
+            <w:rPr>
+              <w:lang w:val="en-US"/>
+            </w:rPr>
+            <w:t>x</w:t>
+          </w:r>
+          <w:r>
+            <w:rPr>
+              <w:lang w:val="en-US"/>
+            </w:rPr>
+            <w:t xml:space="preserve">  </w:t>
           </w:r>
         </w:sdtContent>
       </w:sdt>
@@ -3721,7 +3775,13 @@
         </w:sdtPr>
         <w:sdtContent>
           <w:r>
-            <w:t xml:space="preserve">    </w:t>
+            <w:t xml:space="preserve">  </w:t>
+          </w:r>
+          <w:r>
+            <w:t>x</w:t>
+          </w:r>
+          <w:r>
+            <w:t xml:space="preserve">  </w:t>
           </w:r>
         </w:sdtContent>
       </w:sdt>
@@ -3784,7 +3844,13 @@
         </w:sdtPr>
         <w:sdtContent>
           <w:r>
-            <w:t xml:space="preserve">    </w:t>
+            <w:t xml:space="preserve"> </w:t>
+          </w:r>
+          <w:r>
+            <w:t>x</w:t>
+          </w:r>
+          <w:r>
+            <w:t xml:space="preserve">   </w:t>
           </w:r>
         </w:sdtContent>
       </w:sdt>
@@ -3959,6 +4025,15 @@
               <w14:ligatures w14:val="none"/>
             </w:rPr>
             <w:t xml:space="preserve">    </w:t>
+          </w:r>
+          <w:r>
+            <w:rPr>
+              <w:kern w:val="0"/>
+              <w:sz w:val="22"/>
+              <w:szCs w:val="22"/>
+              <w14:ligatures w14:val="none"/>
+            </w:rPr>
+            <w:t>x</w:t>
           </w:r>
         </w:sdtContent>
       </w:sdt>
@@ -9607,6 +9682,7 @@
     <w:rsid w:val="004D7778"/>
     <w:rsid w:val="0054309A"/>
     <w:rsid w:val="005650B2"/>
+    <w:rsid w:val="005D6FCA"/>
     <w:rsid w:val="00635F6F"/>
     <w:rsid w:val="00791580"/>
     <w:rsid w:val="00794714"/>
@@ -9619,6 +9695,9 @@
     <w:rsid w:val="00953D97"/>
     <w:rsid w:val="00990B95"/>
     <w:rsid w:val="00A222AC"/>
+    <w:rsid w:val="00A455EE"/>
+    <w:rsid w:val="00AE4989"/>
+    <w:rsid w:val="00AE50AA"/>
     <w:rsid w:val="00BC7967"/>
     <w:rsid w:val="00C12AB9"/>
     <w:rsid w:val="00C5420F"/>

</xml_diff>

<commit_message>
test: booking record test
</commit_message>
<xml_diff>
--- a/reports/Student #2/02 - Requirements - Student #2.docx
+++ b/reports/Student #2/02 - Requirements - Student #2.docx
@@ -3619,7 +3619,13 @@
         </w:sdtPr>
         <w:sdtContent>
           <w:r>
-            <w:t xml:space="preserve">    </w:t>
+            <w:t xml:space="preserve">  </w:t>
+          </w:r>
+          <w:r>
+            <w:t>x</w:t>
+          </w:r>
+          <w:r>
+            <w:t xml:space="preserve">  </w:t>
           </w:r>
         </w:sdtContent>
       </w:sdt>
@@ -9668,6 +9674,7 @@
     <w:rsid w:val="001111A0"/>
     <w:rsid w:val="001221F0"/>
     <w:rsid w:val="001942D6"/>
+    <w:rsid w:val="001A2931"/>
     <w:rsid w:val="002955BA"/>
     <w:rsid w:val="002B01EF"/>
     <w:rsid w:val="002C5B10"/>
@@ -9696,6 +9703,7 @@
     <w:rsid w:val="00990B95"/>
     <w:rsid w:val="00A222AC"/>
     <w:rsid w:val="00A455EE"/>
+    <w:rsid w:val="00AC6ECF"/>
     <w:rsid w:val="00AE4989"/>
     <w:rsid w:val="00AE50AA"/>
     <w:rsid w:val="00BC7967"/>

</xml_diff>